<commit_message>
Updates based on Jimmy's comments
</commit_message>
<xml_diff>
--- a/PGxDB notes-Jimmy.docx
+++ b/PGxDB notes-Jimmy.docx
@@ -92,6 +92,24 @@
         </w:rPr>
         <w:t>OK</w:t>
       </w:r>
+      <w:r>
+        <w:rPr>
+          <w:lang w:val="en-US"/>
+        </w:rPr>
+        <w:t xml:space="preserve"> </w:t>
+      </w:r>
+      <w:r>
+        <w:rPr>
+          <w:lang w:val="en-US"/>
+        </w:rPr>
+        <w:sym w:font="Wingdings" w:char="F0E0"/>
+      </w:r>
+      <w:r>
+        <w:rPr>
+          <w:lang w:val="en-US"/>
+        </w:rPr>
+        <w:t xml:space="preserve"> also give some example/format of the input</w:t>
+      </w:r>
     </w:p>
     <w:p>
       <w:pPr>
@@ -124,9 +142,9 @@
       </w:pPr>
       <w:r>
         <w:rPr>
-          <w:lang w:val="en-US"/>
-        </w:rPr>
-        <w:t>Tomorrow</w:t>
+          <w:lang w:val="vi-VN"/>
+        </w:rPr>
+        <w:t>???</w:t>
       </w:r>
     </w:p>
     <w:p>
@@ -189,6 +207,24 @@
       <w:pPr>
         <w:pStyle w:val="ListParagraph"/>
         <w:numPr>
+          <w:ilvl w:val="1"/>
+          <w:numId w:val="1"/>
+        </w:numPr>
+        <w:rPr>
+          <w:lang w:val="en-US"/>
+        </w:rPr>
+      </w:pPr>
+      <w:r>
+        <w:rPr>
+          <w:lang w:val="en-US"/>
+        </w:rPr>
+        <w:t>Need to add, also for multiple search</w:t>
+      </w:r>
+    </w:p>
+    <w:p>
+      <w:pPr>
+        <w:pStyle w:val="ListParagraph"/>
+        <w:numPr>
           <w:ilvl w:val="0"/>
           <w:numId w:val="1"/>
         </w:numPr>
@@ -254,7 +290,31 @@
         <w:rPr>
           <w:lang w:val="en-US"/>
         </w:rPr>
-        <w:t>Just random 20 rows as sample</w:t>
+        <w:t>Just random rows as sample</w:t>
+      </w:r>
+    </w:p>
+    <w:p>
+      <w:pPr>
+        <w:pStyle w:val="ListParagraph"/>
+        <w:numPr>
+          <w:ilvl w:val="1"/>
+          <w:numId w:val="1"/>
+        </w:numPr>
+        <w:rPr>
+          <w:lang w:val="en-US"/>
+        </w:rPr>
+      </w:pPr>
+      <w:r>
+        <w:rPr>
+          <w:lang w:val="en-US"/>
+        </w:rPr>
+        <w:sym w:font="Wingdings" w:char="F0E0"/>
+      </w:r>
+      <w:r>
+        <w:rPr>
+          <w:lang w:val="en-US"/>
+        </w:rPr>
+        <w:t xml:space="preserve"> should have description of the output</w:t>
       </w:r>
     </w:p>
     <w:p>
@@ -319,11 +379,13 @@
           <w:numId w:val="1"/>
         </w:numPr>
         <w:rPr>
-          <w:lang w:val="en-US"/>
-        </w:rPr>
-      </w:pPr>
-      <w:r>
-        <w:rPr>
+          <w:color w:val="FF0000"/>
+          <w:lang w:val="en-US"/>
+        </w:rPr>
+      </w:pPr>
+      <w:r>
+        <w:rPr>
+          <w:color w:val="FF0000"/>
           <w:lang w:val="en-US"/>
         </w:rPr>
         <w:t>Done</w:t>
@@ -367,14 +429,16 @@
           <w:numId w:val="1"/>
         </w:numPr>
         <w:rPr>
-          <w:lang w:val="en-US"/>
-        </w:rPr>
-      </w:pPr>
-      <w:r>
-        <w:rPr>
-          <w:lang w:val="en-US"/>
-        </w:rPr>
-        <w:t>Discuss</w:t>
+          <w:color w:val="FF0000"/>
+          <w:lang w:val="en-US"/>
+        </w:rPr>
+      </w:pPr>
+      <w:r>
+        <w:rPr>
+          <w:color w:val="FF0000"/>
+          <w:lang w:val="en-US"/>
+        </w:rPr>
+        <w:t>Done</w:t>
       </w:r>
     </w:p>
     <w:p>
@@ -436,6 +500,18 @@
         </w:rPr>
         <w:t xml:space="preserve"> statistics pages should be discussed</w:t>
       </w:r>
+      <w:r>
+        <w:rPr>
+          <w:lang w:val="en-US"/>
+        </w:rPr>
+        <w:sym w:font="Wingdings" w:char="F0E0"/>
+      </w:r>
+      <w:r>
+        <w:rPr>
+          <w:lang w:val="en-US"/>
+        </w:rPr>
+        <w:t xml:space="preserve"> to do list</w:t>
+      </w:r>
     </w:p>
     <w:p>
       <w:pPr>
@@ -478,6 +554,24 @@
         </w:rPr>
         <w:t>???</w:t>
       </w:r>
+      <w:r>
+        <w:rPr>
+          <w:lang w:val="en-US"/>
+        </w:rPr>
+        <w:t xml:space="preserve"> </w:t>
+      </w:r>
+      <w:r>
+        <w:rPr>
+          <w:lang w:val="en-US"/>
+        </w:rPr>
+        <w:sym w:font="Wingdings" w:char="F0E0"/>
+      </w:r>
+      <w:r>
+        <w:rPr>
+          <w:lang w:val="en-US"/>
+        </w:rPr>
+        <w:t xml:space="preserve"> to do list</w:t>
+      </w:r>
     </w:p>
     <w:p>
       <w:pPr>
@@ -577,11 +671,13 @@
           <w:numId w:val="1"/>
         </w:numPr>
         <w:rPr>
-          <w:lang w:val="en-US"/>
-        </w:rPr>
-      </w:pPr>
-      <w:r>
-        <w:rPr>
+          <w:color w:val="FF0000"/>
+          <w:lang w:val="en-US"/>
+        </w:rPr>
+      </w:pPr>
+      <w:r>
+        <w:rPr>
+          <w:color w:val="FF0000"/>
           <w:lang w:val="en-US"/>
         </w:rPr>
         <w:t>We will add new one later</w:t>
@@ -651,6 +747,53 @@
         </w:rPr>
         <w:t>We don’t have such links</w:t>
       </w:r>
+      <w:r>
+        <w:rPr>
+          <w:lang w:val="en-US"/>
+        </w:rPr>
+        <w:t xml:space="preserve"> </w:t>
+      </w:r>
+      <w:r>
+        <w:rPr>
+          <w:lang w:val="en-US"/>
+        </w:rPr>
+        <w:sym w:font="Wingdings" w:char="F0E0"/>
+      </w:r>
+      <w:r>
+        <w:rPr>
+          <w:lang w:val="en-US"/>
+        </w:rPr>
+        <w:t xml:space="preserve"> </w:t>
+      </w:r>
+      <w:hyperlink r:id="rId5" w:history="1">
+        <w:r>
+          <w:rPr>
+            <w:rStyle w:val="Hyperlink"/>
+            <w:lang w:val="en-US"/>
+          </w:rPr>
+          <w:t>https://www.who.int/tools/atc-ddd-toolkit/atc-classification</w:t>
+        </w:r>
+      </w:hyperlink>
+    </w:p>
+    <w:p>
+      <w:pPr>
+        <w:pStyle w:val="ListParagraph"/>
+        <w:numPr>
+          <w:ilvl w:val="1"/>
+          <w:numId w:val="1"/>
+        </w:numPr>
+        <w:rPr>
+          <w:color w:val="FF0000"/>
+          <w:lang w:val="en-US"/>
+        </w:rPr>
+      </w:pPr>
+      <w:r>
+        <w:rPr>
+          <w:color w:val="FF0000"/>
+          <w:lang w:val="vi-VN"/>
+        </w:rPr>
+        <w:t>Done</w:t>
+      </w:r>
     </w:p>
     <w:p>
       <w:pPr>
@@ -667,6 +810,7 @@
         <w:rPr>
           <w:lang w:val="en-US"/>
         </w:rPr>
+        <w:lastRenderedPageBreak/>
         <w:t xml:space="preserve">Going from ATC code to page highlighting interactions seems a bit slow, maybe caching issues? </w:t>
       </w:r>
       <w:r>
@@ -675,13 +819,27 @@
         </w:rPr>
         <w:t xml:space="preserve">(eg </w:t>
       </w:r>
-      <w:hyperlink r:id="rId5" w:history="1">
+      <w:hyperlink r:id="rId6" w:history="1">
         <w:r>
           <w:rPr>
             <w:rStyle w:val="Hyperlink"/>
             <w:lang w:val="da-DK"/>
           </w:rPr>
-          <w:t>https://pgx-db.org/atc_detail_view/?group_id=A&amp;detail=A10AB03</w:t>
+          <w:t>https://pgx-db.org/atc_detail_view/?group_id=A&amp;</w:t>
+        </w:r>
+        <w:r>
+          <w:rPr>
+            <w:rStyle w:val="Hyperlink"/>
+            <w:lang w:val="da-DK"/>
+          </w:rPr>
+          <w:t>d</w:t>
+        </w:r>
+        <w:r>
+          <w:rPr>
+            <w:rStyle w:val="Hyperlink"/>
+            <w:lang w:val="da-DK"/>
+          </w:rPr>
+          <w:t>etail=A10AB03</w:t>
         </w:r>
       </w:hyperlink>
       <w:r>
@@ -717,6 +875,60 @@
     </w:p>
     <w:p>
       <w:pPr>
+        <w:rPr>
+          <w:lang w:val="en-US"/>
+        </w:rPr>
+      </w:pPr>
+      <w:r>
+        <w:rPr>
+          <w:lang w:val="en-US"/>
+        </w:rPr>
+        <w:drawing>
+          <wp:inline distT="0" distB="0" distL="0" distR="0" wp14:anchorId="7925406C" wp14:editId="60BD5440">
+            <wp:extent cx="5731510" cy="4163695"/>
+            <wp:effectExtent l="0" t="0" r="0" b="1905"/>
+            <wp:docPr id="228292817" name="Picture 1" descr="A screenshot of a computer&#10;&#10;Description automatically generated"/>
+            <wp:cNvGraphicFramePr>
+              <a:graphicFrameLocks xmlns:a="http://schemas.openxmlformats.org/drawingml/2006/main" noChangeAspect="1"/>
+            </wp:cNvGraphicFramePr>
+            <a:graphic xmlns:a="http://schemas.openxmlformats.org/drawingml/2006/main">
+              <a:graphicData uri="http://schemas.openxmlformats.org/drawingml/2006/picture">
+                <pic:pic xmlns:pic="http://schemas.openxmlformats.org/drawingml/2006/picture">
+                  <pic:nvPicPr>
+                    <pic:cNvPr id="228292817" name="Picture 1" descr="A screenshot of a computer&#10;&#10;Description automatically generated"/>
+                    <pic:cNvPicPr/>
+                  </pic:nvPicPr>
+                  <pic:blipFill>
+                    <a:blip r:embed="rId7"/>
+                    <a:stretch>
+                      <a:fillRect/>
+                    </a:stretch>
+                  </pic:blipFill>
+                  <pic:spPr>
+                    <a:xfrm>
+                      <a:off x="0" y="0"/>
+                      <a:ext cx="5731510" cy="4163695"/>
+                    </a:xfrm>
+                    <a:prstGeom prst="rect">
+                      <a:avLst/>
+                    </a:prstGeom>
+                  </pic:spPr>
+                </pic:pic>
+              </a:graphicData>
+            </a:graphic>
+          </wp:inline>
+        </w:drawing>
+      </w:r>
+    </w:p>
+    <w:p>
+      <w:pPr>
+        <w:rPr>
+          <w:lang w:val="en-US"/>
+        </w:rPr>
+      </w:pPr>
+    </w:p>
+    <w:p>
+      <w:pPr>
         <w:pStyle w:val="ListParagraph"/>
         <w:numPr>
           <w:ilvl w:val="0"/>
@@ -730,50 +942,536 @@
         <w:rPr>
           <w:lang w:val="en-US"/>
         </w:rPr>
+        <w:t>The Drug search page has no explanation at all</w:t>
+      </w:r>
+    </w:p>
+    <w:p>
+      <w:pPr>
+        <w:pStyle w:val="ListParagraph"/>
+        <w:numPr>
+          <w:ilvl w:val="1"/>
+          <w:numId w:val="1"/>
+        </w:numPr>
+        <w:rPr>
+          <w:lang w:val="en-US"/>
+        </w:rPr>
+      </w:pPr>
+      <w:r>
+        <w:rPr>
+          <w:lang w:val="en-US"/>
+        </w:rPr>
+        <w:t>To be discussed</w:t>
+      </w:r>
+      <w:r>
+        <w:rPr>
+          <w:lang w:val="en-US"/>
+        </w:rPr>
+        <w:t xml:space="preserve"> (We have documentation)</w:t>
+      </w:r>
+      <w:r>
+        <w:rPr>
+          <w:lang w:val="en-US"/>
+        </w:rPr>
+        <w:t xml:space="preserve"> </w:t>
+      </w:r>
+      <w:r>
+        <w:rPr>
+          <w:lang w:val="en-US"/>
+        </w:rPr>
+        <w:sym w:font="Wingdings" w:char="F0E0"/>
+      </w:r>
+      <w:r>
+        <w:rPr>
+          <w:lang w:val="en-US"/>
+        </w:rPr>
+        <w:t xml:space="preserve"> should add “Read More”?</w:t>
+      </w:r>
+    </w:p>
+    <w:p>
+      <w:pPr>
+        <w:pStyle w:val="ListParagraph"/>
+        <w:numPr>
+          <w:ilvl w:val="1"/>
+          <w:numId w:val="1"/>
+        </w:numPr>
+        <w:rPr>
+          <w:lang w:val="en-US"/>
+        </w:rPr>
+      </w:pPr>
+      <w:r>
+        <w:rPr>
+          <w:lang w:val="en-US"/>
+        </w:rPr>
+        <w:t>Search by related fields that are listed in the results</w:t>
+      </w:r>
+    </w:p>
+    <w:p>
+      <w:pPr>
+        <w:pStyle w:val="ListParagraph"/>
+        <w:numPr>
+          <w:ilvl w:val="0"/>
+          <w:numId w:val="1"/>
+        </w:numPr>
+        <w:rPr>
+          <w:lang w:val="en-US"/>
+        </w:rPr>
+      </w:pPr>
+      <w:r>
+        <w:rPr>
+          <w:lang w:val="en-US"/>
+        </w:rPr>
+        <w:t>Macrocategories has to be cached otherwise it takes WAY too much time to load the network visualization (</w:t>
+      </w:r>
+      <w:r>
+        <w:rPr>
+          <w:lang w:val="en-US"/>
+        </w:rPr>
+        <w:t>Antithrombotic Agents B01)</w:t>
+      </w:r>
+    </w:p>
+    <w:p>
+      <w:pPr>
+        <w:pStyle w:val="ListParagraph"/>
+        <w:numPr>
+          <w:ilvl w:val="1"/>
+          <w:numId w:val="1"/>
+        </w:numPr>
+        <w:rPr>
+          <w:color w:val="FF0000"/>
+          <w:lang w:val="en-US"/>
+        </w:rPr>
+      </w:pPr>
+      <w:r>
+        <w:rPr>
+          <w:color w:val="FF0000"/>
+          <w:lang w:val="vi-VN"/>
+        </w:rPr>
+        <w:t>We have improved it</w:t>
+      </w:r>
+    </w:p>
+    <w:p>
+      <w:pPr>
+        <w:rPr>
+          <w:lang w:val="en-US"/>
+        </w:rPr>
+      </w:pPr>
+    </w:p>
+    <w:p>
+      <w:pPr>
+        <w:rPr>
+          <w:lang w:val="en-US"/>
+        </w:rPr>
+      </w:pPr>
+      <w:r>
+        <w:rPr>
+          <w:lang w:val="en-US"/>
+        </w:rPr>
+        <w:t>Targets:</w:t>
+      </w:r>
+    </w:p>
+    <w:p>
+      <w:pPr>
+        <w:pStyle w:val="ListParagraph"/>
+        <w:numPr>
+          <w:ilvl w:val="0"/>
+          <w:numId w:val="1"/>
+        </w:numPr>
+        <w:rPr>
+          <w:lang w:val="en-US"/>
+        </w:rPr>
+      </w:pPr>
+      <w:r>
+        <w:rPr>
+          <w:lang w:val="en-US"/>
+        </w:rPr>
+        <w:t>The Target search page has no exp</w:t>
+      </w:r>
+      <w:r>
+        <w:rPr>
+          <w:lang w:val="en-US"/>
+        </w:rPr>
+        <w:fldChar w:fldCharType="begin">
+          <w:fldData xml:space="preserve">PEVuZE5vdGU+PENpdGU+PEF1dGhvcj5aZHJhemlsPC9BdXRob3I+PFllYXI+MjAyNDwvWWVhcj48
+UmVjTnVtPjM2PC9SZWNOdW0+PERpc3BsYXlUZXh0PlsxXTwvRGlzcGxheVRleHQ+PHJlY29yZD48
+cmVjLW51bWJlcj4zNjwvcmVjLW51bWJlcj48Zm9yZWlnbi1rZXlzPjxrZXkgYXBwPSJFTiIgZGIt
+aWQ9InJ2ZHh2ejVzcXpmcDBwZXNzeDh2d3BkYXRyYXhyeDJ4cGQ1cCIgdGltZXN0YW1wPSIxNzE4
+NjExMzc1Ij4zNjwva2V5PjwvZm9yZWlnbi1rZXlzPjxyZWYtdHlwZSBuYW1lPSJKb3VybmFsIEFy
+dGljbGUiPjE3PC9yZWYtdHlwZT48Y29udHJpYnV0b3JzPjxhdXRob3JzPjxhdXRob3I+WmRyYXpp
+bCwgQmFyYmFyYTwvYXV0aG9yPjxhdXRob3I+RmVsaXgsIEVsb3k8L2F1dGhvcj48YXV0aG9yPkh1
+bnRlciwgRmlvbmE8L2F1dGhvcj48YXV0aG9yPk1hbm5lcnMsIEVtbWEgSjwvYXV0aG9yPjxhdXRo
+b3I+QmxhY2tzaGF3LCBKYW1lczwvYXV0aG9yPjxhdXRob3I+Q29yYmV0dCwgU3liaWxsYTwvYXV0
+aG9yPjxhdXRob3I+ZGUgVmVpaiwgTWFybGVlbjwvYXV0aG9yPjxhdXRob3I+SW9hbm5pZGlzLCBI
+YXJyaXM8L2F1dGhvcj48YXV0aG9yPkxvcGV6LCBEYXZpZCBNZW5kZXo8L2F1dGhvcj48YXV0aG9y
+Pk1vc3F1ZXJhLCBKdWFuIEY8L2F1dGhvcj48L2F1dGhvcnM+PC9jb250cmlidXRvcnM+PHRpdGxl
+cz48dGl0bGU+VGhlIENoRU1CTCBEYXRhYmFzZSBpbiAyMDIzOiBhIGRydWcgZGlzY292ZXJ5IHBs
+YXRmb3JtIHNwYW5uaW5nIG11bHRpcGxlIGJpb2FjdGl2aXR5IGRhdGEgdHlwZXMgYW5kIHRpbWUg
+cGVyaW9kczwvdGl0bGU+PHNlY29uZGFyeS10aXRsZT5OdWNsZWljIGFjaWRzIHJlc2VhcmNoPC9z
+ZWNvbmRhcnktdGl0bGU+PC90aXRsZXM+PHBlcmlvZGljYWw+PGZ1bGwtdGl0bGU+TnVjbGVpYyBh
+Y2lkcyByZXNlYXJjaDwvZnVsbC10aXRsZT48L3BlcmlvZGljYWw+PHBhZ2VzPkQxMTgwLUQxMTky
+PC9wYWdlcz48dm9sdW1lPjUyPC92b2x1bWU+PG51bWJlcj5EMTwvbnVtYmVyPjxkYXRlcz48eWVh
+cj4yMDI0PC95ZWFyPjwvZGF0ZXM+PGlzYm4+MDMwNS0xMDQ4PC9pc2JuPjx1cmxzPjwvdXJscz48
+L3JlY29yZD48L0NpdGU+PENpdGU+PEF1dGhvcj5aZHJhemlsPC9BdXRob3I+PFllYXI+MjAyNDwv
+WWVhcj48UmVjTnVtPjM2PC9SZWNOdW0+PHJlY29yZD48cmVjLW51bWJlcj4zNjwvcmVjLW51bWJl
+cj48Zm9yZWlnbi1rZXlzPjxrZXkgYXBwPSJFTiIgZGItaWQ9InJ2ZHh2ejVzcXpmcDBwZXNzeDh2
+d3BkYXRyYXhyeDJ4cGQ1cCIgdGltZXN0YW1wPSIxNzE4NjExMzc1Ij4zNjwva2V5PjwvZm9yZWln
+bi1rZXlzPjxyZWYtdHlwZSBuYW1lPSJKb3VybmFsIEFydGljbGUiPjE3PC9yZWYtdHlwZT48Y29u
+dHJpYnV0b3JzPjxhdXRob3JzPjxhdXRob3I+WmRyYXppbCwgQmFyYmFyYTwvYXV0aG9yPjxhdXRo
+b3I+RmVsaXgsIEVsb3k8L2F1dGhvcj48YXV0aG9yPkh1bnRlciwgRmlvbmE8L2F1dGhvcj48YXV0
+aG9yPk1hbm5lcnMsIEVtbWEgSjwvYXV0aG9yPjxhdXRob3I+QmxhY2tzaGF3LCBKYW1lczwvYXV0
+aG9yPjxhdXRob3I+Q29yYmV0dCwgU3liaWxsYTwvYXV0aG9yPjxhdXRob3I+ZGUgVmVpaiwgTWFy
+bGVlbjwvYXV0aG9yPjxhdXRob3I+SW9hbm5pZGlzLCBIYXJyaXM8L2F1dGhvcj48YXV0aG9yPkxv
+cGV6LCBEYXZpZCBNZW5kZXo8L2F1dGhvcj48YXV0aG9yPk1vc3F1ZXJhLCBKdWFuIEY8L2F1dGhv
+cj48L2F1dGhvcnM+PC9jb250cmlidXRvcnM+PHRpdGxlcz48dGl0bGU+VGhlIENoRU1CTCBEYXRh
+YmFzZSBpbiAyMDIzOiBhIGRydWcgZGlzY292ZXJ5IHBsYXRmb3JtIHNwYW5uaW5nIG11bHRpcGxl
+IGJpb2FjdGl2aXR5IGRhdGEgdHlwZXMgYW5kIHRpbWUgcGVyaW9kczwvdGl0bGU+PHNlY29uZGFy
+eS10aXRsZT5OdWNsZWljIGFjaWRzIHJlc2VhcmNoPC9zZWNvbmRhcnktdGl0bGU+PC90aXRsZXM+
+PHBlcmlvZGljYWw+PGZ1bGwtdGl0bGU+TnVjbGVpYyBhY2lkcyByZXNlYXJjaDwvZnVsbC10aXRs
+ZT48L3BlcmlvZGljYWw+PHBhZ2VzPkQxMTgwLUQxMTkyPC9wYWdlcz48dm9sdW1lPjUyPC92b2x1
+bWU+PG51bWJlcj5EMTwvbnVtYmVyPjxkYXRlcz48eWVhcj4yMDI0PC95ZWFyPjwvZGF0ZXM+PGlz
+Ym4+MDMwNS0xMDQ4PC9pc2JuPjx1cmxzPjwvdXJscz48L3JlY29yZD48L0NpdGU+PC9FbmROb3Rl
+PgB=
+</w:fldData>
+        </w:fldChar>
+      </w:r>
+      <w:r>
+        <w:rPr>
+          <w:lang w:val="en-US"/>
+        </w:rPr>
+        <w:instrText xml:space="preserve"> ADDIN EN.CITE </w:instrText>
+      </w:r>
+      <w:r>
+        <w:rPr>
+          <w:lang w:val="en-US"/>
+        </w:rPr>
+        <w:fldChar w:fldCharType="begin">
+          <w:fldData xml:space="preserve">PEVuZE5vdGU+PENpdGU+PEF1dGhvcj5aZHJhemlsPC9BdXRob3I+PFllYXI+MjAyNDwvWWVhcj48
+UmVjTnVtPjM2PC9SZWNOdW0+PERpc3BsYXlUZXh0PlsxXTwvRGlzcGxheVRleHQ+PHJlY29yZD48
+cmVjLW51bWJlcj4zNjwvcmVjLW51bWJlcj48Zm9yZWlnbi1rZXlzPjxrZXkgYXBwPSJFTiIgZGIt
+aWQ9InJ2ZHh2ejVzcXpmcDBwZXNzeDh2d3BkYXRyYXhyeDJ4cGQ1cCIgdGltZXN0YW1wPSIxNzE4
+NjExMzc1Ij4zNjwva2V5PjwvZm9yZWlnbi1rZXlzPjxyZWYtdHlwZSBuYW1lPSJKb3VybmFsIEFy
+dGljbGUiPjE3PC9yZWYtdHlwZT48Y29udHJpYnV0b3JzPjxhdXRob3JzPjxhdXRob3I+WmRyYXpp
+bCwgQmFyYmFyYTwvYXV0aG9yPjxhdXRob3I+RmVsaXgsIEVsb3k8L2F1dGhvcj48YXV0aG9yPkh1
+bnRlciwgRmlvbmE8L2F1dGhvcj48YXV0aG9yPk1hbm5lcnMsIEVtbWEgSjwvYXV0aG9yPjxhdXRo
+b3I+QmxhY2tzaGF3LCBKYW1lczwvYXV0aG9yPjxhdXRob3I+Q29yYmV0dCwgU3liaWxsYTwvYXV0
+aG9yPjxhdXRob3I+ZGUgVmVpaiwgTWFybGVlbjwvYXV0aG9yPjxhdXRob3I+SW9hbm5pZGlzLCBI
+YXJyaXM8L2F1dGhvcj48YXV0aG9yPkxvcGV6LCBEYXZpZCBNZW5kZXo8L2F1dGhvcj48YXV0aG9y
+Pk1vc3F1ZXJhLCBKdWFuIEY8L2F1dGhvcj48L2F1dGhvcnM+PC9jb250cmlidXRvcnM+PHRpdGxl
+cz48dGl0bGU+VGhlIENoRU1CTCBEYXRhYmFzZSBpbiAyMDIzOiBhIGRydWcgZGlzY292ZXJ5IHBs
+YXRmb3JtIHNwYW5uaW5nIG11bHRpcGxlIGJpb2FjdGl2aXR5IGRhdGEgdHlwZXMgYW5kIHRpbWUg
+cGVyaW9kczwvdGl0bGU+PHNlY29uZGFyeS10aXRsZT5OdWNsZWljIGFjaWRzIHJlc2VhcmNoPC9z
+ZWNvbmRhcnktdGl0bGU+PC90aXRsZXM+PHBlcmlvZGljYWw+PGZ1bGwtdGl0bGU+TnVjbGVpYyBh
+Y2lkcyByZXNlYXJjaDwvZnVsbC10aXRsZT48L3BlcmlvZGljYWw+PHBhZ2VzPkQxMTgwLUQxMTky
+PC9wYWdlcz48dm9sdW1lPjUyPC92b2x1bWU+PG51bWJlcj5EMTwvbnVtYmVyPjxkYXRlcz48eWVh
+cj4yMDI0PC95ZWFyPjwvZGF0ZXM+PGlzYm4+MDMwNS0xMDQ4PC9pc2JuPjx1cmxzPjwvdXJscz48
+L3JlY29yZD48L0NpdGU+PENpdGU+PEF1dGhvcj5aZHJhemlsPC9BdXRob3I+PFllYXI+MjAyNDwv
+WWVhcj48UmVjTnVtPjM2PC9SZWNOdW0+PHJlY29yZD48cmVjLW51bWJlcj4zNjwvcmVjLW51bWJl
+cj48Zm9yZWlnbi1rZXlzPjxrZXkgYXBwPSJFTiIgZGItaWQ9InJ2ZHh2ejVzcXpmcDBwZXNzeDh2
+d3BkYXRyYXhyeDJ4cGQ1cCIgdGltZXN0YW1wPSIxNzE4NjExMzc1Ij4zNjwva2V5PjwvZm9yZWln
+bi1rZXlzPjxyZWYtdHlwZSBuYW1lPSJKb3VybmFsIEFydGljbGUiPjE3PC9yZWYtdHlwZT48Y29u
+dHJpYnV0b3JzPjxhdXRob3JzPjxhdXRob3I+WmRyYXppbCwgQmFyYmFyYTwvYXV0aG9yPjxhdXRo
+b3I+RmVsaXgsIEVsb3k8L2F1dGhvcj48YXV0aG9yPkh1bnRlciwgRmlvbmE8L2F1dGhvcj48YXV0
+aG9yPk1hbm5lcnMsIEVtbWEgSjwvYXV0aG9yPjxhdXRob3I+QmxhY2tzaGF3LCBKYW1lczwvYXV0
+aG9yPjxhdXRob3I+Q29yYmV0dCwgU3liaWxsYTwvYXV0aG9yPjxhdXRob3I+ZGUgVmVpaiwgTWFy
+bGVlbjwvYXV0aG9yPjxhdXRob3I+SW9hbm5pZGlzLCBIYXJyaXM8L2F1dGhvcj48YXV0aG9yPkxv
+cGV6LCBEYXZpZCBNZW5kZXo8L2F1dGhvcj48YXV0aG9yPk1vc3F1ZXJhLCBKdWFuIEY8L2F1dGhv
+cj48L2F1dGhvcnM+PC9jb250cmlidXRvcnM+PHRpdGxlcz48dGl0bGU+VGhlIENoRU1CTCBEYXRh
+YmFzZSBpbiAyMDIzOiBhIGRydWcgZGlzY292ZXJ5IHBsYXRmb3JtIHNwYW5uaW5nIG11bHRpcGxl
+IGJpb2FjdGl2aXR5IGRhdGEgdHlwZXMgYW5kIHRpbWUgcGVyaW9kczwvdGl0bGU+PHNlY29uZGFy
+eS10aXRsZT5OdWNsZWljIGFjaWRzIHJlc2VhcmNoPC9zZWNvbmRhcnktdGl0bGU+PC90aXRsZXM+
+PHBlcmlvZGljYWw+PGZ1bGwtdGl0bGU+TnVjbGVpYyBhY2lkcyByZXNlYXJjaDwvZnVsbC10aXRs
+ZT48L3BlcmlvZGljYWw+PHBhZ2VzPkQxMTgwLUQxMTkyPC9wYWdlcz48dm9sdW1lPjUyPC92b2x1
+bWU+PG51bWJlcj5EMTwvbnVtYmVyPjxkYXRlcz48eWVhcj4yMDI0PC95ZWFyPjwvZGF0ZXM+PGlz
+Ym4+MDMwNS0xMDQ4PC9pc2JuPjx1cmxzPjwvdXJscz48L3JlY29yZD48L0NpdGU+PC9FbmROb3Rl
+PgB=
+</w:fldData>
+        </w:fldChar>
+      </w:r>
+      <w:r>
+        <w:rPr>
+          <w:lang w:val="en-US"/>
+        </w:rPr>
+        <w:instrText xml:space="preserve"> ADDIN EN.CITE.DATA </w:instrText>
+      </w:r>
+      <w:r>
+        <w:rPr>
+          <w:lang w:val="en-US"/>
+        </w:rPr>
+      </w:r>
+      <w:r>
+        <w:rPr>
+          <w:lang w:val="en-US"/>
+        </w:rPr>
+        <w:fldChar w:fldCharType="end"/>
+      </w:r>
+      <w:r>
+        <w:rPr>
+          <w:lang w:val="en-US"/>
+        </w:rPr>
+      </w:r>
+      <w:r>
+        <w:rPr>
+          <w:lang w:val="en-US"/>
+        </w:rPr>
+        <w:fldChar w:fldCharType="separate"/>
+      </w:r>
+      <w:r>
+        <w:rPr>
+          <w:noProof/>
+          <w:lang w:val="en-US"/>
+        </w:rPr>
+        <w:t>[1]</w:t>
+      </w:r>
+      <w:r>
+        <w:rPr>
+          <w:lang w:val="en-US"/>
+        </w:rPr>
+        <w:fldChar w:fldCharType="end"/>
+      </w:r>
+      <w:r>
+        <w:rPr>
+          <w:lang w:val="en-US"/>
+        </w:rPr>
+        <w:t>lanation at all</w:t>
+      </w:r>
+    </w:p>
+    <w:p>
+      <w:pPr>
+        <w:pStyle w:val="ListParagraph"/>
+        <w:numPr>
+          <w:ilvl w:val="1"/>
+          <w:numId w:val="1"/>
+        </w:numPr>
+        <w:rPr>
+          <w:lang w:val="en-US"/>
+        </w:rPr>
+      </w:pPr>
+      <w:r>
+        <w:rPr>
+          <w:lang w:val="en-US"/>
+        </w:rPr>
+        <w:t xml:space="preserve">(We have documentation) </w:t>
+      </w:r>
+      <w:r>
+        <w:rPr>
+          <w:lang w:val="en-US"/>
+        </w:rPr>
+        <w:sym w:font="Wingdings" w:char="F0E0"/>
+      </w:r>
+      <w:r>
+        <w:rPr>
+          <w:lang w:val="en-US"/>
+        </w:rPr>
+        <w:t xml:space="preserve"> should add “Read More”?</w:t>
+      </w:r>
+    </w:p>
+    <w:p>
+      <w:pPr>
+        <w:pStyle w:val="ListParagraph"/>
+        <w:numPr>
+          <w:ilvl w:val="0"/>
+          <w:numId w:val="1"/>
+        </w:numPr>
+        <w:rPr>
+          <w:lang w:val="en-US"/>
+        </w:rPr>
+      </w:pPr>
+      <w:r>
+        <w:rPr>
+          <w:lang w:val="en-US"/>
+        </w:rPr>
+        <w:t>Why the “interacting drugs” link points to a pretty print and not a webpage? What’s the logic behind it?</w:t>
+      </w:r>
+    </w:p>
+    <w:p>
+      <w:pPr>
+        <w:pStyle w:val="ListParagraph"/>
+        <w:numPr>
+          <w:ilvl w:val="1"/>
+          <w:numId w:val="1"/>
+        </w:numPr>
+        <w:rPr>
+          <w:lang w:val="en-US"/>
+        </w:rPr>
+      </w:pPr>
+      <w:r>
+        <w:rPr>
+          <w:lang w:val="en-US"/>
+        </w:rPr>
+        <w:t>Error , fix later</w:t>
+      </w:r>
+    </w:p>
+    <w:p>
+      <w:pPr>
+        <w:pStyle w:val="ListParagraph"/>
+        <w:numPr>
+          <w:ilvl w:val="0"/>
+          <w:numId w:val="1"/>
+        </w:numPr>
+        <w:rPr>
+          <w:lang w:val="en-US"/>
+        </w:rPr>
+      </w:pPr>
+      <w:r>
+        <w:rPr>
+          <w:lang w:val="en-US"/>
+        </w:rPr>
+        <w:t>In the gene details page (/gene/gene_detail) would it be possible to highlight multiple amino acids in the 3D visual?</w:t>
+      </w:r>
+    </w:p>
+    <w:p>
+      <w:pPr>
+        <w:pStyle w:val="ListParagraph"/>
+        <w:numPr>
+          <w:ilvl w:val="1"/>
+          <w:numId w:val="1"/>
+        </w:numPr>
+        <w:rPr>
+          <w:color w:val="FF0000"/>
+          <w:lang w:val="en-US"/>
+        </w:rPr>
+      </w:pPr>
+      <w:r>
+        <w:rPr>
+          <w:color w:val="FF0000"/>
+          <w:lang w:val="vi-VN"/>
+        </w:rPr>
+        <w:t>Yes, done</w:t>
+      </w:r>
+    </w:p>
+    <w:p>
+      <w:pPr>
+        <w:pStyle w:val="ListParagraph"/>
+        <w:numPr>
+          <w:ilvl w:val="0"/>
+          <w:numId w:val="1"/>
+        </w:numPr>
+        <w:rPr>
+          <w:lang w:val="en-US"/>
+        </w:rPr>
+      </w:pPr>
+      <w:r>
+        <w:rPr>
+          <w:lang w:val="en-US"/>
+        </w:rPr>
+        <w:t>Ensembl Gene ID and UniProt ID should be links to respective external pages</w:t>
+      </w:r>
+    </w:p>
+    <w:p>
+      <w:pPr>
+        <w:pStyle w:val="ListParagraph"/>
+        <w:numPr>
+          <w:ilvl w:val="1"/>
+          <w:numId w:val="1"/>
+        </w:numPr>
+        <w:rPr>
+          <w:lang w:val="en-US"/>
+        </w:rPr>
+      </w:pPr>
+      <w:r>
+        <w:rPr>
+          <w:lang w:val="en-US"/>
+        </w:rPr>
+        <w:t>Not clear</w:t>
+      </w:r>
+    </w:p>
+    <w:p>
+      <w:pPr>
+        <w:pStyle w:val="ListParagraph"/>
+        <w:numPr>
+          <w:ilvl w:val="1"/>
+          <w:numId w:val="1"/>
+        </w:numPr>
+        <w:rPr>
+          <w:lang w:val="en-US"/>
+        </w:rPr>
+      </w:pPr>
+      <w:r>
+        <w:rPr>
+          <w:lang w:val="en-US"/>
+        </w:rPr>
         <w:lastRenderedPageBreak/>
-        <w:t>The Drug search page has no explanation at all</w:t>
-      </w:r>
-    </w:p>
-    <w:p>
-      <w:pPr>
-        <w:pStyle w:val="ListParagraph"/>
-        <w:numPr>
-          <w:ilvl w:val="1"/>
-          <w:numId w:val="1"/>
-        </w:numPr>
-        <w:rPr>
-          <w:lang w:val="en-US"/>
-        </w:rPr>
-      </w:pPr>
-      <w:r>
-        <w:rPr>
-          <w:lang w:val="en-US"/>
-        </w:rPr>
-        <w:t>To be discussed</w:t>
-      </w:r>
-      <w:r>
-        <w:rPr>
-          <w:lang w:val="en-US"/>
-        </w:rPr>
-        <w:t xml:space="preserve"> (We have documentation)</w:t>
-      </w:r>
-      <w:r>
-        <w:rPr>
-          <w:lang w:val="en-US"/>
-        </w:rPr>
-        <w:t xml:space="preserve"> </w:t>
-      </w:r>
-      <w:r>
-        <w:rPr>
-          <w:lang w:val="en-US"/>
-        </w:rPr>
-        <w:sym w:font="Wingdings" w:char="F0E0"/>
-      </w:r>
-      <w:r>
-        <w:rPr>
-          <w:lang w:val="en-US"/>
-        </w:rPr>
-        <w:t xml:space="preserve"> should add “Read More”?</w:t>
+        <w:t xml:space="preserve">Add the link </w:t>
+      </w:r>
+      <w:r>
+        <w:rPr>
+          <w:lang w:val="en-US"/>
+        </w:rPr>
+        <w:drawing>
+          <wp:inline distT="0" distB="0" distL="0" distR="0" wp14:anchorId="71FB9E39" wp14:editId="48FEA907">
+            <wp:extent cx="3733800" cy="1320800"/>
+            <wp:effectExtent l="0" t="0" r="0" b="0"/>
+            <wp:docPr id="730449749" name="Picture 1" descr="A close-up of a card&#10;&#10;Description automatically generated"/>
+            <wp:cNvGraphicFramePr>
+              <a:graphicFrameLocks xmlns:a="http://schemas.openxmlformats.org/drawingml/2006/main" noChangeAspect="1"/>
+            </wp:cNvGraphicFramePr>
+            <a:graphic xmlns:a="http://schemas.openxmlformats.org/drawingml/2006/main">
+              <a:graphicData uri="http://schemas.openxmlformats.org/drawingml/2006/picture">
+                <pic:pic xmlns:pic="http://schemas.openxmlformats.org/drawingml/2006/picture">
+                  <pic:nvPicPr>
+                    <pic:cNvPr id="730449749" name="Picture 1" descr="A close-up of a card&#10;&#10;Description automatically generated"/>
+                    <pic:cNvPicPr/>
+                  </pic:nvPicPr>
+                  <pic:blipFill>
+                    <a:blip r:embed="rId8"/>
+                    <a:stretch>
+                      <a:fillRect/>
+                    </a:stretch>
+                  </pic:blipFill>
+                  <pic:spPr>
+                    <a:xfrm>
+                      <a:off x="0" y="0"/>
+                      <a:ext cx="3733800" cy="1320800"/>
+                    </a:xfrm>
+                    <a:prstGeom prst="rect">
+                      <a:avLst/>
+                    </a:prstGeom>
+                  </pic:spPr>
+                </pic:pic>
+              </a:graphicData>
+            </a:graphic>
+          </wp:inline>
+        </w:drawing>
+      </w:r>
+    </w:p>
+    <w:p>
+      <w:pPr>
+        <w:pStyle w:val="ListParagraph"/>
+        <w:numPr>
+          <w:ilvl w:val="1"/>
+          <w:numId w:val="1"/>
+        </w:numPr>
+        <w:rPr>
+          <w:color w:val="FF0000"/>
+          <w:lang w:val="en-US"/>
+        </w:rPr>
+      </w:pPr>
+      <w:r>
+        <w:rPr>
+          <w:color w:val="FF0000"/>
+          <w:lang w:val="en-US"/>
+        </w:rPr>
+        <w:t>Done</w:t>
+      </w:r>
+    </w:p>
+    <w:p>
+      <w:pPr>
+        <w:ind w:left="720"/>
+        <w:rPr>
+          <w:lang w:val="en-US"/>
+        </w:rPr>
+      </w:pPr>
+    </w:p>
+    <w:p>
+      <w:pPr>
+        <w:rPr>
+          <w:lang w:val="en-US"/>
+        </w:rPr>
+      </w:pPr>
+      <w:r>
+        <w:rPr>
+          <w:lang w:val="en-US"/>
+        </w:rPr>
+        <w:t>Disease:</w:t>
       </w:r>
     </w:p>
     <w:p>
@@ -791,51 +1489,43 @@
         <w:rPr>
           <w:lang w:val="en-US"/>
         </w:rPr>
-        <w:t>Macrocategories has to be cached otherwise it takes WAY too much time to load the network visualization (</w:t>
-      </w:r>
-      <w:r>
-        <w:rPr>
-          <w:lang w:val="en-US"/>
-        </w:rPr>
-        <w:t>Antithrombotic Agents B01)</w:t>
-      </w:r>
-    </w:p>
-    <w:p>
-      <w:pPr>
-        <w:pStyle w:val="ListParagraph"/>
-        <w:numPr>
-          <w:ilvl w:val="1"/>
-          <w:numId w:val="1"/>
-        </w:numPr>
-        <w:rPr>
-          <w:lang w:val="en-US"/>
-        </w:rPr>
-      </w:pPr>
-      <w:r>
-        <w:rPr>
-          <w:lang w:val="en-US"/>
-        </w:rPr>
-        <w:t>In progress</w:t>
-      </w:r>
-    </w:p>
-    <w:p>
-      <w:pPr>
-        <w:rPr>
-          <w:lang w:val="en-US"/>
-        </w:rPr>
-      </w:pPr>
-    </w:p>
-    <w:p>
-      <w:pPr>
-        <w:rPr>
-          <w:lang w:val="en-US"/>
-        </w:rPr>
-      </w:pPr>
-      <w:r>
-        <w:rPr>
-          <w:lang w:val="en-US"/>
-        </w:rPr>
-        <w:t>Targets:</w:t>
+        <w:t>Disease search page is slow to load compared to other search pages</w:t>
+      </w:r>
+    </w:p>
+    <w:p>
+      <w:pPr>
+        <w:pStyle w:val="ListParagraph"/>
+        <w:numPr>
+          <w:ilvl w:val="1"/>
+          <w:numId w:val="1"/>
+        </w:numPr>
+        <w:rPr>
+          <w:lang w:val="en-US"/>
+        </w:rPr>
+      </w:pPr>
+      <w:r>
+        <w:rPr>
+          <w:lang w:val="en-US"/>
+        </w:rPr>
+        <w:t>It should be fast as the underlying data are not as much</w:t>
+      </w:r>
+    </w:p>
+    <w:p>
+      <w:pPr>
+        <w:pStyle w:val="ListParagraph"/>
+        <w:numPr>
+          <w:ilvl w:val="1"/>
+          <w:numId w:val="1"/>
+        </w:numPr>
+        <w:rPr>
+          <w:lang w:val="en-US"/>
+        </w:rPr>
+      </w:pPr>
+      <w:r>
+        <w:rPr>
+          <w:lang w:val="en-US"/>
+        </w:rPr>
+        <w:t>Decrease the number of examples</w:t>
       </w:r>
     </w:p>
     <w:p>
@@ -853,37 +1543,45 @@
         <w:rPr>
           <w:lang w:val="en-US"/>
         </w:rPr>
-        <w:t>The Target search page has no explanation at all</w:t>
-      </w:r>
-    </w:p>
-    <w:p>
-      <w:pPr>
-        <w:pStyle w:val="ListParagraph"/>
-        <w:numPr>
-          <w:ilvl w:val="1"/>
-          <w:numId w:val="1"/>
-        </w:numPr>
-        <w:rPr>
-          <w:lang w:val="en-US"/>
-        </w:rPr>
-      </w:pPr>
-      <w:r>
-        <w:rPr>
-          <w:lang w:val="en-US"/>
-        </w:rPr>
-        <w:t xml:space="preserve">(We have documentation) </w:t>
-      </w:r>
-      <w:r>
-        <w:rPr>
-          <w:lang w:val="en-US"/>
-        </w:rPr>
-        <w:sym w:font="Wingdings" w:char="F0E0"/>
-      </w:r>
-      <w:r>
-        <w:rPr>
-          <w:lang w:val="en-US"/>
-        </w:rPr>
-        <w:t xml:space="preserve"> should add “Read More”?</w:t>
+        <w:t>Why there are different entries for the same disease? (eg Parkinson that has Parkinson’s Disease, Parkinson’s Disease 1 and Secondary Parkinson Disease). Maybe arrange disease subtypes in the same entry?</w:t>
+      </w:r>
+    </w:p>
+    <w:p>
+      <w:pPr>
+        <w:pStyle w:val="ListParagraph"/>
+        <w:numPr>
+          <w:ilvl w:val="1"/>
+          <w:numId w:val="1"/>
+        </w:numPr>
+        <w:rPr>
+          <w:lang w:val="en-US"/>
+        </w:rPr>
+      </w:pPr>
+      <w:r>
+        <w:rPr>
+          <w:lang w:val="en-US"/>
+        </w:rPr>
+        <w:t>Nice suggestion. I should consult Zia</w:t>
+      </w:r>
+    </w:p>
+    <w:p>
+      <w:pPr>
+        <w:rPr>
+          <w:lang w:val="en-US"/>
+        </w:rPr>
+      </w:pPr>
+    </w:p>
+    <w:p>
+      <w:pPr>
+        <w:rPr>
+          <w:lang w:val="en-US"/>
+        </w:rPr>
+      </w:pPr>
+      <w:r>
+        <w:rPr>
+          <w:lang w:val="en-US"/>
+        </w:rPr>
+        <w:t>Variants:</w:t>
       </w:r>
     </w:p>
     <w:p>
@@ -893,233 +1591,6 @@
           <w:ilvl w:val="0"/>
           <w:numId w:val="1"/>
         </w:numPr>
-        <w:rPr>
-          <w:lang w:val="en-US"/>
-        </w:rPr>
-      </w:pPr>
-      <w:r>
-        <w:rPr>
-          <w:lang w:val="en-US"/>
-        </w:rPr>
-        <w:t>Why the “interacting drugs” link points to a pretty print and not a webpage? What’s the logic behind it?</w:t>
-      </w:r>
-    </w:p>
-    <w:p>
-      <w:pPr>
-        <w:pStyle w:val="ListParagraph"/>
-        <w:numPr>
-          <w:ilvl w:val="1"/>
-          <w:numId w:val="1"/>
-        </w:numPr>
-        <w:rPr>
-          <w:lang w:val="en-US"/>
-        </w:rPr>
-      </w:pPr>
-      <w:r>
-        <w:rPr>
-          <w:lang w:val="en-US"/>
-        </w:rPr>
-        <w:t>Error , fix later</w:t>
-      </w:r>
-    </w:p>
-    <w:p>
-      <w:pPr>
-        <w:pStyle w:val="ListParagraph"/>
-        <w:numPr>
-          <w:ilvl w:val="0"/>
-          <w:numId w:val="1"/>
-        </w:numPr>
-        <w:rPr>
-          <w:lang w:val="en-US"/>
-        </w:rPr>
-      </w:pPr>
-      <w:r>
-        <w:rPr>
-          <w:lang w:val="en-US"/>
-        </w:rPr>
-        <w:t>In the gene details page (/gene/gene_detail) would it be possible to highlight multiple amino acids in the 3D visual?</w:t>
-      </w:r>
-    </w:p>
-    <w:p>
-      <w:pPr>
-        <w:pStyle w:val="ListParagraph"/>
-        <w:numPr>
-          <w:ilvl w:val="1"/>
-          <w:numId w:val="1"/>
-        </w:numPr>
-        <w:rPr>
-          <w:lang w:val="en-US"/>
-        </w:rPr>
-      </w:pPr>
-      <w:r>
-        <w:rPr>
-          <w:lang w:val="en-US"/>
-        </w:rPr>
-        <w:t>Could be</w:t>
-      </w:r>
-      <w:r>
-        <w:rPr>
-          <w:lang w:val="en-US"/>
-        </w:rPr>
-        <w:t xml:space="preserve"> --? Will add this feature</w:t>
-      </w:r>
-    </w:p>
-    <w:p>
-      <w:pPr>
-        <w:pStyle w:val="ListParagraph"/>
-        <w:numPr>
-          <w:ilvl w:val="0"/>
-          <w:numId w:val="1"/>
-        </w:numPr>
-        <w:rPr>
-          <w:lang w:val="en-US"/>
-        </w:rPr>
-      </w:pPr>
-      <w:r>
-        <w:rPr>
-          <w:lang w:val="en-US"/>
-        </w:rPr>
-        <w:t>Ensembl Gene ID and UniProt ID should be links to respective external pages</w:t>
-      </w:r>
-    </w:p>
-    <w:p>
-      <w:pPr>
-        <w:pStyle w:val="ListParagraph"/>
-        <w:numPr>
-          <w:ilvl w:val="1"/>
-          <w:numId w:val="1"/>
-        </w:numPr>
-        <w:rPr>
-          <w:lang w:val="en-US"/>
-        </w:rPr>
-      </w:pPr>
-      <w:r>
-        <w:rPr>
-          <w:lang w:val="en-US"/>
-        </w:rPr>
-        <w:t>Not clear</w:t>
-      </w:r>
-    </w:p>
-    <w:p>
-      <w:pPr>
-        <w:ind w:left="720"/>
-        <w:rPr>
-          <w:lang w:val="en-US"/>
-        </w:rPr>
-      </w:pPr>
-    </w:p>
-    <w:p>
-      <w:pPr>
-        <w:rPr>
-          <w:lang w:val="en-US"/>
-        </w:rPr>
-      </w:pPr>
-      <w:r>
-        <w:rPr>
-          <w:lang w:val="en-US"/>
-        </w:rPr>
-        <w:t>Disease:</w:t>
-      </w:r>
-    </w:p>
-    <w:p>
-      <w:pPr>
-        <w:pStyle w:val="ListParagraph"/>
-        <w:numPr>
-          <w:ilvl w:val="0"/>
-          <w:numId w:val="1"/>
-        </w:numPr>
-        <w:rPr>
-          <w:lang w:val="en-US"/>
-        </w:rPr>
-      </w:pPr>
-      <w:r>
-        <w:rPr>
-          <w:lang w:val="en-US"/>
-        </w:rPr>
-        <w:t>Disease search page is slow to load compared to other search pages</w:t>
-      </w:r>
-    </w:p>
-    <w:p>
-      <w:pPr>
-        <w:pStyle w:val="ListParagraph"/>
-        <w:numPr>
-          <w:ilvl w:val="1"/>
-          <w:numId w:val="1"/>
-        </w:numPr>
-        <w:rPr>
-          <w:lang w:val="en-US"/>
-        </w:rPr>
-      </w:pPr>
-      <w:r>
-        <w:rPr>
-          <w:lang w:val="en-US"/>
-        </w:rPr>
-        <w:t>It should be fast as the underlying data are not as much</w:t>
-      </w:r>
-    </w:p>
-    <w:p>
-      <w:pPr>
-        <w:pStyle w:val="ListParagraph"/>
-        <w:numPr>
-          <w:ilvl w:val="0"/>
-          <w:numId w:val="1"/>
-        </w:numPr>
-        <w:rPr>
-          <w:lang w:val="en-US"/>
-        </w:rPr>
-      </w:pPr>
-      <w:r>
-        <w:rPr>
-          <w:lang w:val="en-US"/>
-        </w:rPr>
-        <w:t>Why there are different entries for the same disease? (eg Parkinson that has Parkinson’s Disease, Parkinson’s Disease 1 and Secondary Parkinson Disease). Maybe arrange disease subtypes in the same entry?</w:t>
-      </w:r>
-    </w:p>
-    <w:p>
-      <w:pPr>
-        <w:pStyle w:val="ListParagraph"/>
-        <w:numPr>
-          <w:ilvl w:val="1"/>
-          <w:numId w:val="1"/>
-        </w:numPr>
-        <w:rPr>
-          <w:lang w:val="en-US"/>
-        </w:rPr>
-      </w:pPr>
-      <w:r>
-        <w:rPr>
-          <w:lang w:val="en-US"/>
-        </w:rPr>
-        <w:t>Nice suggestion. I should consult Zia</w:t>
-      </w:r>
-    </w:p>
-    <w:p>
-      <w:pPr>
-        <w:rPr>
-          <w:lang w:val="en-US"/>
-        </w:rPr>
-      </w:pPr>
-    </w:p>
-    <w:p>
-      <w:pPr>
-        <w:rPr>
-          <w:lang w:val="en-US"/>
-        </w:rPr>
-      </w:pPr>
-      <w:r>
-        <w:rPr>
-          <w:lang w:val="en-US"/>
-        </w:rPr>
-        <w:t>Variants:</w:t>
-      </w:r>
-    </w:p>
-    <w:p>
-      <w:pPr>
-        <w:pStyle w:val="ListParagraph"/>
-        <w:numPr>
-          <w:ilvl w:val="0"/>
-          <w:numId w:val="1"/>
-        </w:numPr>
       </w:pPr>
       <w:r>
         <w:rPr>
@@ -1133,7 +1604,7 @@
         </w:rPr>
         <w:t xml:space="preserve"> chromosome mapper (</w:t>
       </w:r>
-      <w:hyperlink r:id="rId6" w:history="1">
+      <w:hyperlink r:id="rId9" w:history="1">
         <w:r>
           <w:rPr>
             <w:rStyle w:val="Hyperlink"/>
@@ -1146,7 +1617,7 @@
       <w:r>
         <w:t>, </w:t>
       </w:r>
-      <w:hyperlink r:id="rId7" w:history="1">
+      <w:hyperlink r:id="rId10" w:history="1">
         <w:r>
           <w:rPr>
             <w:rStyle w:val="Hyperlink"/>
@@ -1159,7 +1630,7 @@
       <w:r>
         <w:t>, </w:t>
       </w:r>
-      <w:hyperlink r:id="rId8" w:history="1">
+      <w:hyperlink r:id="rId11" w:history="1">
         <w:r>
           <w:rPr>
             <w:rStyle w:val="Hyperlink"/>
@@ -1172,7 +1643,7 @@
       <w:r>
         <w:t>, </w:t>
       </w:r>
-      <w:hyperlink r:id="rId9" w:history="1">
+      <w:hyperlink r:id="rId12" w:history="1">
         <w:r>
           <w:rPr>
             <w:rStyle w:val="Hyperlink"/>
@@ -1185,7 +1656,7 @@
       <w:r>
         <w:t> and </w:t>
       </w:r>
-      <w:hyperlink r:id="rId10" w:history="1">
+      <w:hyperlink r:id="rId13" w:history="1">
         <w:r>
           <w:rPr>
             <w:rStyle w:val="Hyperlink"/>
@@ -1214,7 +1685,26 @@
         <w:rPr>
           <w:lang w:val="en-US"/>
         </w:rPr>
-        <w:t>Not clear</w:t>
+        <w:t>Add the refs to the links</w:t>
+      </w:r>
+    </w:p>
+    <w:p>
+      <w:pPr>
+        <w:pStyle w:val="ListParagraph"/>
+        <w:numPr>
+          <w:ilvl w:val="1"/>
+          <w:numId w:val="1"/>
+        </w:numPr>
+        <w:rPr>
+          <w:color w:val="FF0000"/>
+        </w:rPr>
+      </w:pPr>
+      <w:r>
+        <w:rPr>
+          <w:color w:val="FF0000"/>
+          <w:lang w:val="en-US"/>
+        </w:rPr>
+        <w:t>Done</w:t>
       </w:r>
     </w:p>
     <w:p>
@@ -1233,6 +1723,18 @@
       <w:pPr>
         <w:pStyle w:val="ListParagraph"/>
         <w:numPr>
+          <w:ilvl w:val="1"/>
+          <w:numId w:val="1"/>
+        </w:numPr>
+      </w:pPr>
+      <w:r>
+        <w:t>To do list</w:t>
+      </w:r>
+    </w:p>
+    <w:p>
+      <w:pPr>
+        <w:pStyle w:val="ListParagraph"/>
+        <w:numPr>
           <w:ilvl w:val="0"/>
           <w:numId w:val="1"/>
         </w:numPr>
@@ -1245,6 +1747,48 @@
       <w:pPr>
         <w:pStyle w:val="ListParagraph"/>
         <w:numPr>
+          <w:ilvl w:val="1"/>
+          <w:numId w:val="1"/>
+        </w:numPr>
+      </w:pPr>
+      <w:r>
+        <w:rPr>
+          <w:lang w:val="vi-VN"/>
+        </w:rPr>
+        <w:t xml:space="preserve">Works on localhost </w:t>
+      </w:r>
+      <w:r>
+        <w:rPr>
+          <w:lang w:val="vi-VN"/>
+        </w:rPr>
+        <w:sym w:font="Wingdings" w:char="F0E0"/>
+      </w:r>
+      <w:r>
+        <w:rPr>
+          <w:lang w:val="vi-VN"/>
+        </w:rPr>
+        <w:t xml:space="preserve"> should improved on live server</w:t>
+      </w:r>
+    </w:p>
+    <w:p>
+      <w:pPr>
+        <w:pStyle w:val="ListParagraph"/>
+        <w:numPr>
+          <w:ilvl w:val="1"/>
+          <w:numId w:val="1"/>
+        </w:numPr>
+      </w:pPr>
+      <w:r>
+        <w:rPr>
+          <w:lang w:val="en-US"/>
+        </w:rPr>
+        <w:t>Should be rearranged</w:t>
+      </w:r>
+    </w:p>
+    <w:p>
+      <w:pPr>
+        <w:pStyle w:val="ListParagraph"/>
+        <w:numPr>
           <w:ilvl w:val="0"/>
           <w:numId w:val="1"/>
         </w:numPr>
@@ -1276,6 +1820,34 @@
       <w:r>
         <w:t>Input format: Chromosome_Coordinate_Reference/Alternative allele. Examples: 20_50581449_C/G</w:t>
       </w:r>
+    </w:p>
+    <w:p>
+      <w:pPr>
+        <w:ind w:left="720"/>
+        <w:rPr>
+          <w:lang w:val="vi-VN"/>
+        </w:rPr>
+      </w:pPr>
+      <w:r>
+        <w:rPr>
+          <w:lang w:val="vi-VN"/>
+        </w:rPr>
+        <w:sym w:font="Wingdings" w:char="F0E0"/>
+      </w:r>
+      <w:r>
+        <w:rPr>
+          <w:lang w:val="vi-VN"/>
+        </w:rPr>
+        <w:t xml:space="preserve"> Done</w:t>
+      </w:r>
+    </w:p>
+    <w:p>
+      <w:pPr>
+        <w:ind w:left="720"/>
+        <w:rPr>
+          <w:lang w:val="vi-VN"/>
+        </w:rPr>
+      </w:pPr>
     </w:p>
     <w:p/>
     <w:sectPr>
@@ -1293,8 +1865,8 @@
   <w:abstractNum w:abstractNumId="0" w15:restartNumberingAfterBreak="0">
     <w:nsid w:val="0FDD3F86"/>
     <w:multiLevelType w:val="hybridMultilevel"/>
-    <w:tmpl w:val="F664179E"/>
-    <w:lvl w:ilvl="0" w:tplc="26945986">
+    <w:tmpl w:val="ACDE53D6"/>
+    <w:lvl w:ilvl="0" w:tplc="BF163772">
       <w:numFmt w:val="bullet"/>
       <w:lvlText w:val="-"/>
       <w:lvlJc w:val="left"/>
@@ -1317,7 +1889,7 @@
         <w:rFonts w:ascii="Courier New" w:hAnsi="Courier New" w:cs="Courier New" w:hint="default"/>
       </w:rPr>
     </w:lvl>
-    <w:lvl w:ilvl="2" w:tplc="08090005" w:tentative="1">
+    <w:lvl w:ilvl="2" w:tplc="08090005">
       <w:start w:val="1"/>
       <w:numFmt w:val="bullet"/>
       <w:lvlText w:val=""/>
@@ -1858,6 +2430,7 @@
   <w:style w:type="paragraph" w:styleId="ListParagraph">
     <w:name w:val="List Paragraph"/>
     <w:basedOn w:val="Normal"/>
+    <w:link w:val="ListParagraphChar"/>
     <w:uiPriority w:val="34"/>
     <w:qFormat/>
     <w:rsid w:val="00486240"/>
@@ -1901,6 +2474,68 @@
       <w:color w:val="0F4761" w:themeColor="accent1" w:themeShade="BF"/>
       <w:sz w:val="26"/>
       <w:szCs w:val="26"/>
+    </w:rPr>
+  </w:style>
+  <w:style w:type="paragraph" w:customStyle="1" w:styleId="EndNoteBibliographyTitle">
+    <w:name w:val="EndNote Bibliography Title"/>
+    <w:basedOn w:val="Normal"/>
+    <w:link w:val="EndNoteBibliographyTitleChar"/>
+    <w:rsid w:val="00A80EC8"/>
+    <w:pPr>
+      <w:jc w:val="center"/>
+    </w:pPr>
+    <w:rPr>
+      <w:rFonts w:ascii="Aptos" w:hAnsi="Aptos"/>
+      <w:lang w:val="en-US"/>
+    </w:rPr>
+  </w:style>
+  <w:style w:type="character" w:customStyle="1" w:styleId="ListParagraphChar">
+    <w:name w:val="List Paragraph Char"/>
+    <w:basedOn w:val="DefaultParagraphFont"/>
+    <w:link w:val="ListParagraph"/>
+    <w:uiPriority w:val="34"/>
+    <w:rsid w:val="00A80EC8"/>
+  </w:style>
+  <w:style w:type="character" w:customStyle="1" w:styleId="EndNoteBibliographyTitleChar">
+    <w:name w:val="EndNote Bibliography Title Char"/>
+    <w:basedOn w:val="ListParagraphChar"/>
+    <w:link w:val="EndNoteBibliographyTitle"/>
+    <w:rsid w:val="00A80EC8"/>
+    <w:rPr>
+      <w:rFonts w:ascii="Aptos" w:hAnsi="Aptos"/>
+      <w:lang w:val="en-US"/>
+    </w:rPr>
+  </w:style>
+  <w:style w:type="paragraph" w:customStyle="1" w:styleId="EndNoteBibliography">
+    <w:name w:val="EndNote Bibliography"/>
+    <w:basedOn w:val="Normal"/>
+    <w:link w:val="EndNoteBibliographyChar"/>
+    <w:rsid w:val="00A80EC8"/>
+    <w:rPr>
+      <w:rFonts w:ascii="Aptos" w:hAnsi="Aptos"/>
+      <w:lang w:val="en-US"/>
+    </w:rPr>
+  </w:style>
+  <w:style w:type="character" w:customStyle="1" w:styleId="EndNoteBibliographyChar">
+    <w:name w:val="EndNote Bibliography Char"/>
+    <w:basedOn w:val="ListParagraphChar"/>
+    <w:link w:val="EndNoteBibliography"/>
+    <w:rsid w:val="00A80EC8"/>
+    <w:rPr>
+      <w:rFonts w:ascii="Aptos" w:hAnsi="Aptos"/>
+      <w:lang w:val="en-US"/>
+    </w:rPr>
+  </w:style>
+  <w:style w:type="character" w:styleId="FollowedHyperlink">
+    <w:name w:val="FollowedHyperlink"/>
+    <w:basedOn w:val="DefaultParagraphFont"/>
+    <w:uiPriority w:val="99"/>
+    <w:semiHidden/>
+    <w:unhideWhenUsed/>
+    <w:rsid w:val="00966197"/>
+    <w:rPr>
+      <w:color w:val="96607D" w:themeColor="followedHyperlink"/>
+      <w:u w:val="single"/>
     </w:rPr>
   </w:style>
 </w:styles>

</xml_diff>